<commit_message>
trying to fix b2 part 1
</commit_message>
<xml_diff>
--- a/Databases CW 2 Group Report.docx
+++ b/Databases CW 2 Group Report.docx
@@ -81,240 +81,254 @@
       <w:pPr>
         <w:pStyle w:val="Heading2"/>
       </w:pPr>
-      <w:r>
-        <w:t xml:space="preserve">Person: </w:t>
-      </w:r>
     </w:p>
     <w:p>
-      <w:r>
-        <w:t xml:space="preserve">This table holds a list of users. Any person created or deleted in the entire application is stored here and only here. Other tables refer to this table if information is needed about an individual. </w:t>
-      </w:r>
-      <w:r>
-        <w:t xml:space="preserve">A person has a unique username. </w:t>
+      <w:pPr>
+        <w:pStyle w:val="Heading2"/>
+      </w:pPr>
+      <w:r>
+        <w:t>Person</w:t>
       </w:r>
     </w:p>
     <w:p>
-      <w:pPr>
-        <w:pStyle w:val="Heading2"/>
-      </w:pPr>
-      <w:r>
-        <w:t xml:space="preserve">Forum: </w:t>
+      <w:r>
+        <w:t xml:space="preserve">This table holds a list of users. Any person created or deleted in the entire application is stored here and only here. Other tables refer to this table if information is needed about an individual. </w:t>
+      </w:r>
+      <w:r>
+        <w:t xml:space="preserve">A person has a unique username. </w:t>
       </w:r>
     </w:p>
     <w:p>
-      <w:r>
-        <w:t>This table holds a list of all the forum</w:t>
-      </w:r>
-      <w:r>
-        <w:t>s</w:t>
-      </w:r>
-      <w:r>
-        <w:t xml:space="preserve"> within the database with their corresponding title. </w:t>
-      </w:r>
-      <w:r>
-        <w:t xml:space="preserve">This title has to exists, </w:t>
-      </w:r>
-      <w:r>
-        <w:t>i.e.</w:t>
-      </w:r>
-      <w:r>
-        <w:t xml:space="preserve"> not null and unique. </w:t>
-      </w:r>
-      <w:r>
-        <w:t>A forum is allowed to exist without any topics within.</w:t>
-      </w:r>
-      <w:r>
-        <w:t xml:space="preserve"> </w:t>
-      </w:r>
-      <w:r>
-        <w:t xml:space="preserve">Each record within this table is unique as the primary key is an auto incrementing integer and the title has to be unique. </w:t>
-      </w:r>
+      <w:pPr>
+        <w:pStyle w:val="Heading2"/>
+      </w:pPr>
     </w:p>
     <w:p>
       <w:pPr>
         <w:pStyle w:val="Heading2"/>
       </w:pPr>
       <w:r>
-        <w:t>Topic:</w:t>
+        <w:t xml:space="preserve">Forum: </w:t>
       </w:r>
     </w:p>
     <w:p>
       <w:r>
-        <w:t>This table holds a list of all topics within a forum</w:t>
-      </w:r>
-      <w:r>
-        <w:t xml:space="preserve">. </w:t>
-      </w:r>
-      <w:r>
-        <w:t xml:space="preserve">When a topic is created it needs a title, the id of the creator/author and the id of the forum it belongs to. It was decided that an author is a person and hence a </w:t>
-      </w:r>
-      <w:r>
-        <w:t>foreign</w:t>
-      </w:r>
-      <w:r>
-        <w:t xml:space="preserve"> key was implemented referring to the person table. The same stands for the forum</w:t>
-      </w:r>
-      <w:r>
-        <w:t xml:space="preserve"> ID</w:t>
-      </w:r>
-      <w:r>
-        <w:t xml:space="preserve">, </w:t>
-      </w:r>
-      <w:r>
-        <w:t xml:space="preserve">which </w:t>
-      </w:r>
-      <w:r>
-        <w:t>refers</w:t>
-      </w:r>
-      <w:r>
-        <w:t xml:space="preserve"> to the forum table.</w:t>
-      </w:r>
-      <w:r>
-        <w:t xml:space="preserve"> However, if a person was deleted from the database the table would still keep track of the author ID and therefore some logic could be implemented to cope with this. This is a point for further discussion</w:t>
-      </w:r>
-      <w:r>
-        <w:t>.</w:t>
+        <w:t>This table holds a list of all the forum</w:t>
+      </w:r>
+      <w:r>
+        <w:t>s</w:t>
+      </w:r>
+      <w:r>
+        <w:t xml:space="preserve"> within the database with their corresponding title. </w:t>
+      </w:r>
+      <w:r>
+        <w:t xml:space="preserve">This title has to exists, </w:t>
+      </w:r>
+      <w:r>
+        <w:t>i.e.</w:t>
+      </w:r>
+      <w:r>
+        <w:t xml:space="preserve"> not null and unique. </w:t>
+      </w:r>
+      <w:r>
+        <w:t>A forum is allowed to exist without any topics within.</w:t>
+      </w:r>
+      <w:r>
+        <w:t xml:space="preserve"> </w:t>
+      </w:r>
+      <w:r>
+        <w:t xml:space="preserve">Each record within this table is unique as the primary key is an auto incrementing integer and the title has to be unique. </w:t>
       </w:r>
     </w:p>
     <w:p>
       <w:pPr>
         <w:pStyle w:val="Heading2"/>
       </w:pPr>
-      <w:r>
-        <w:t>Post:</w:t>
-      </w:r>
     </w:p>
     <w:p>
-      <w:r>
-        <w:t xml:space="preserve">This table holds the detailed information for a particular post within a topic. </w:t>
-      </w:r>
-      <w:r>
-        <w:t xml:space="preserve">A post </w:t>
-      </w:r>
-      <w:r>
-        <w:t>needs a title, an author, it’s content, the relating topic</w:t>
-      </w:r>
-      <w:r>
-        <w:t xml:space="preserve"> </w:t>
-      </w:r>
-      <w:r>
-        <w:t>I</w:t>
-      </w:r>
-      <w:r>
-        <w:t>D</w:t>
-      </w:r>
-      <w:r>
-        <w:t xml:space="preserve">. Multiple topics can have the same </w:t>
-      </w:r>
-      <w:r>
-        <w:t>title,</w:t>
-      </w:r>
-      <w:r>
-        <w:t xml:space="preserve"> but the ID is auto incrementing and therefore at no point two identical records can be created. </w:t>
-      </w:r>
-      <w:r>
-        <w:t xml:space="preserve">Additionally, a timestamp is auto generated keeping track of the date and time the post was created. </w:t>
-      </w:r>
-      <w:r>
-        <w:t xml:space="preserve">A post cannot be created without any content and therefore content cannot be null. </w:t>
-      </w:r>
-      <w:r>
-        <w:t xml:space="preserve">Again, the author references a person and therefore a foreign key was implemented. This also holds true for the topic. </w:t>
+      <w:pPr>
+        <w:pStyle w:val="Heading2"/>
+      </w:pPr>
+      <w:r>
+        <w:t>Topic</w:t>
       </w:r>
     </w:p>
     <w:p>
-      <w:pPr>
-        <w:pStyle w:val="Heading2"/>
-      </w:pPr>
-      <w:r>
-        <w:t>LikeTopic:</w:t>
+      <w:r>
+        <w:t>This table holds a list of all topics within a forum</w:t>
+      </w:r>
+      <w:r>
+        <w:t xml:space="preserve">. </w:t>
+      </w:r>
+      <w:r>
+        <w:t xml:space="preserve">When a topic is created it needs a title, the id of the creator/author and the id of the forum it belongs to. It was decided that an author is a person and hence a </w:t>
+      </w:r>
+      <w:r>
+        <w:t>foreign</w:t>
+      </w:r>
+      <w:r>
+        <w:t xml:space="preserve"> key was implemented referring to the person table. The same stands for the forum</w:t>
+      </w:r>
+      <w:r>
+        <w:t xml:space="preserve"> ID</w:t>
+      </w:r>
+      <w:r>
+        <w:t xml:space="preserve">, </w:t>
+      </w:r>
+      <w:r>
+        <w:t xml:space="preserve">which </w:t>
+      </w:r>
+      <w:r>
+        <w:t>refers</w:t>
+      </w:r>
+      <w:r>
+        <w:t xml:space="preserve"> to the forum table.</w:t>
+      </w:r>
+      <w:r>
+        <w:t xml:space="preserve"> However, if a person was deleted from the database the table would still keep track of the author ID and therefore some logic could be implemented to cope with this. This is a point for further discussion</w:t>
+      </w:r>
+      <w:r>
+        <w:t>.</w:t>
       </w:r>
     </w:p>
     <w:p>
-      <w:r>
-        <w:t>This tables keeps track of the likes for a particular post. A person can only like a topic once and therefore the person ID is a column</w:t>
-      </w:r>
-      <w:r>
-        <w:t xml:space="preserve"> referring to the </w:t>
-      </w:r>
-      <w:r>
-        <w:t xml:space="preserve">person table. </w:t>
-      </w:r>
-      <w:r>
-        <w:t>However, a topic can be liked by multiple</w:t>
-      </w:r>
-      <w:r>
-        <w:t>,</w:t>
-      </w:r>
-      <w:r>
-        <w:t xml:space="preserve"> different people and therefore the table can have multiple records with the same topic ID but the person ID must not be the same. </w:t>
-      </w:r>
-      <w:r>
-        <w:t xml:space="preserve">Therefore, the candidate key is a combination of the topic ID and the person ID. </w:t>
-      </w:r>
+      <w:pPr>
+        <w:pStyle w:val="Heading2"/>
+      </w:pPr>
     </w:p>
     <w:p>
       <w:pPr>
         <w:pStyle w:val="Heading2"/>
       </w:pPr>
       <w:r>
-        <w:lastRenderedPageBreak/>
-        <w:t>LikePost</w:t>
-      </w:r>
-      <w:r>
-        <w:t>:</w:t>
+        <w:t>Post</w:t>
       </w:r>
     </w:p>
     <w:p>
       <w:r>
-        <w:t xml:space="preserve">This table keeps </w:t>
-      </w:r>
-      <w:r>
-        <w:t xml:space="preserve">track of which person liked which post. It therefore needs an author, referring to the person table and a post ID referring to the post table. </w:t>
-      </w:r>
-      <w:r>
-        <w:t xml:space="preserve">The purpose of this table is to know whether a user has like a certain table or not. </w:t>
-      </w:r>
-      <w:r>
-        <w:t xml:space="preserve">A person can like multiple posts and therefore a separate table was created to avoid </w:t>
-      </w:r>
-      <w:r>
-        <w:t>repetition</w:t>
-      </w:r>
-      <w:r>
-        <w:t xml:space="preserve"> in the other tables.  </w:t>
+        <w:t xml:space="preserve">This table holds the detailed information for a particular post within a topic. </w:t>
+      </w:r>
+      <w:r>
+        <w:t xml:space="preserve">A post </w:t>
+      </w:r>
+      <w:r>
+        <w:t>needs a title, an author, it’s content, the relating topic</w:t>
+      </w:r>
+      <w:r>
+        <w:t xml:space="preserve"> </w:t>
+      </w:r>
+      <w:r>
+        <w:t>I</w:t>
+      </w:r>
+      <w:r>
+        <w:t>D</w:t>
+      </w:r>
+      <w:r>
+        <w:t xml:space="preserve">. Multiple topics can have the same </w:t>
+      </w:r>
+      <w:r>
+        <w:t>title,</w:t>
+      </w:r>
+      <w:r>
+        <w:t xml:space="preserve"> but the ID is auto incrementing and therefore at no point two identical records can be created. </w:t>
+      </w:r>
+      <w:r>
+        <w:t xml:space="preserve">Additionally, a timestamp is auto generated keeping track of the date and time the post was created. </w:t>
+      </w:r>
+      <w:r>
+        <w:t xml:space="preserve">A post cannot be created without any content and therefore content cannot be null. </w:t>
+      </w:r>
+      <w:r>
+        <w:t xml:space="preserve">Again, the author references a person and therefore a foreign key was implemented. This also holds true for the topic. </w:t>
       </w:r>
     </w:p>
     <w:p>
-      <w:r>
-        <w:t>It was chosen to normalize the database as much as possible.</w:t>
-      </w:r>
-      <w:r>
-        <w:t xml:space="preserve"> </w:t>
-      </w:r>
+      <w:pPr>
+        <w:pStyle w:val="Heading2"/>
+      </w:pPr>
     </w:p>
     <w:p>
       <w:pPr>
-        <w:pStyle w:val="Heading1"/>
-        <w:rPr>
-          <w:noProof/>
-        </w:rPr>
-      </w:pPr>
+        <w:pStyle w:val="Heading2"/>
+      </w:pPr>
+      <w:r>
+        <w:t>LikeTopic</w:t>
+      </w:r>
+    </w:p>
+    <w:p>
+      <w:r>
+        <w:t>This tables keeps track of the likes for a particular post. A person can only like a topic once and therefore the person ID is a column</w:t>
+      </w:r>
+      <w:r>
+        <w:t xml:space="preserve"> referring to the </w:t>
+      </w:r>
+      <w:r>
+        <w:t xml:space="preserve">person table. </w:t>
+      </w:r>
+      <w:r>
+        <w:t>However, a topic can be liked by multiple</w:t>
+      </w:r>
+      <w:r>
+        <w:t>,</w:t>
+      </w:r>
+      <w:r>
+        <w:t xml:space="preserve"> different people and therefore the table can have multiple records with the same topic ID but the person ID must not be the same. </w:t>
+      </w:r>
+      <w:r>
+        <w:t xml:space="preserve">Therefore, the candidate key is a combination of the topic ID and the person ID. </w:t>
+      </w:r>
+    </w:p>
+    <w:p>
+      <w:pPr>
+        <w:pStyle w:val="Heading2"/>
+      </w:pPr>
+    </w:p>
+    <w:p>
+      <w:pPr>
+        <w:pStyle w:val="Heading2"/>
+      </w:pPr>
+      <w:bookmarkStart w:id="0" w:name="_GoBack"/>
+      <w:bookmarkEnd w:id="0"/>
+      <w:r>
+        <w:t>LikePost</w:t>
+      </w:r>
+    </w:p>
+    <w:p>
+      <w:r>
+        <w:t xml:space="preserve">This table keeps </w:t>
+      </w:r>
+      <w:r>
+        <w:t xml:space="preserve">track of which person liked which post. It therefore needs an author, referring to the person table and a post ID referring to the post table. </w:t>
+      </w:r>
+      <w:r>
+        <w:t xml:space="preserve">The purpose of this table is to know whether a user has like a certain table or not. </w:t>
+      </w:r>
+      <w:r>
+        <w:t xml:space="preserve">A person can like multiple posts and therefore a separate table was created to avoid </w:t>
+      </w:r>
+      <w:r>
+        <w:t>repetition</w:t>
+      </w:r>
+      <w:r>
+        <w:t xml:space="preserve"> in the other tables.  </w:t>
+      </w:r>
+    </w:p>
+    <w:p>
       <w:r>
         <w:rPr>
           <w:noProof/>
         </w:rPr>
         <w:drawing>
-          <wp:anchor distT="0" distB="0" distL="114300" distR="114300" simplePos="0" relativeHeight="251658240" behindDoc="0" locked="0" layoutInCell="1" allowOverlap="1" wp14:anchorId="132498CA" wp14:editId="2379B211">
+          <wp:anchor distT="0" distB="0" distL="114300" distR="114300" simplePos="0" relativeHeight="251658240" behindDoc="0" locked="0" layoutInCell="1" allowOverlap="1" wp14:anchorId="132498CA" wp14:editId="4F397A41">
             <wp:simplePos x="0" y="0"/>
             <wp:positionH relativeFrom="column">
-              <wp:posOffset>-408940</wp:posOffset>
+              <wp:posOffset>-10795</wp:posOffset>
             </wp:positionH>
             <wp:positionV relativeFrom="paragraph">
-              <wp:posOffset>521970</wp:posOffset>
+              <wp:posOffset>542290</wp:posOffset>
             </wp:positionV>
-            <wp:extent cx="6378575" cy="3307080"/>
-            <wp:effectExtent l="0" t="0" r="0" b="0"/>
+            <wp:extent cx="4552315" cy="2359660"/>
+            <wp:effectExtent l="0" t="0" r="0" b="2540"/>
             <wp:wrapTopAndBottom/>
             <wp:docPr id="2" name="Picture 2" descr="A screenshot of a cell phone&#10;&#10;Description automatically generated"/>
             <wp:cNvGraphicFramePr>
@@ -342,7 +356,7 @@
                   <pic:spPr>
                     <a:xfrm>
                       <a:off x="0" y="0"/>
-                      <a:ext cx="6378575" cy="3307080"/>
+                      <a:ext cx="4552315" cy="2359660"/>
                     </a:xfrm>
                     <a:prstGeom prst="rect">
                       <a:avLst/>
@@ -361,19 +375,11 @@
         </w:drawing>
       </w:r>
       <w:r>
-        <w:t xml:space="preserve">Schema </w:t>
-      </w:r>
-      <w:r>
-        <w:t>visualized</w:t>
-      </w:r>
-      <w:r>
-        <w:rPr>
-          <w:noProof/>
-        </w:rPr>
+        <w:t>It was chosen to normalize the database as much as possible.</w:t>
+      </w:r>
+      <w:r>
         <w:t xml:space="preserve"> </w:t>
       </w:r>
-      <w:bookmarkStart w:id="0" w:name="_GoBack"/>
-      <w:bookmarkEnd w:id="0"/>
     </w:p>
     <w:p>
       <w:pPr>
@@ -382,31 +388,43 @@
       <w:r>
         <w:t>Normalization table</w:t>
       </w:r>
+    </w:p>
+    <w:p>
+      <w:pPr>
+        <w:jc w:val="both"/>
+      </w:pPr>
     </w:p>
     <w:tbl>
       <w:tblPr>
         <w:tblStyle w:val="TableGrid"/>
-        <w:tblW w:w="10266" w:type="dxa"/>
+        <w:tblW w:w="9989" w:type="dxa"/>
         <w:tblInd w:w="-627" w:type="dxa"/>
         <w:tblLook w:val="04A0" w:firstRow="1" w:lastRow="0" w:firstColumn="1" w:lastColumn="0" w:noHBand="0" w:noVBand="1"/>
       </w:tblPr>
       <w:tblGrid>
-        <w:gridCol w:w="860"/>
-        <w:gridCol w:w="1284"/>
-        <w:gridCol w:w="1228"/>
-        <w:gridCol w:w="1381"/>
-        <w:gridCol w:w="1424"/>
-        <w:gridCol w:w="1307"/>
-        <w:gridCol w:w="1674"/>
-        <w:gridCol w:w="1108"/>
+        <w:gridCol w:w="786"/>
+        <w:gridCol w:w="953"/>
+        <w:gridCol w:w="981"/>
+        <w:gridCol w:w="981"/>
+        <w:gridCol w:w="1558"/>
+        <w:gridCol w:w="1558"/>
+        <w:gridCol w:w="2077"/>
+        <w:gridCol w:w="1370"/>
       </w:tblGrid>
       <w:tr>
         <w:trPr>
-          <w:trHeight w:val="320"/>
+          <w:trHeight w:val="333"/>
         </w:trPr>
         <w:tc>
           <w:tcPr>
-            <w:tcW w:w="860" w:type="dxa"/>
+            <w:tcW w:w="720" w:type="dxa"/>
+            <w:tcBorders>
+              <w:top w:val="single" w:sz="4" w:space="0" w:color="auto"/>
+              <w:left w:val="single" w:sz="4" w:space="0" w:color="auto"/>
+              <w:bottom w:val="nil"/>
+              <w:right w:val="single" w:sz="4" w:space="0" w:color="auto"/>
+            </w:tcBorders>
+            <w:shd w:val="clear" w:color="auto" w:fill="EDEDED" w:themeFill="accent3" w:themeFillTint="33"/>
             <w:noWrap/>
             <w:hideMark/>
           </w:tcPr>
@@ -429,7 +447,14 @@
         </w:tc>
         <w:tc>
           <w:tcPr>
-            <w:tcW w:w="1284" w:type="dxa"/>
+            <w:tcW w:w="873" w:type="dxa"/>
+            <w:tcBorders>
+              <w:top w:val="single" w:sz="4" w:space="0" w:color="auto"/>
+              <w:left w:val="single" w:sz="4" w:space="0" w:color="auto"/>
+              <w:bottom w:val="nil"/>
+              <w:right w:val="single" w:sz="4" w:space="0" w:color="auto"/>
+            </w:tcBorders>
+            <w:shd w:val="clear" w:color="auto" w:fill="EDEDED" w:themeFill="accent3" w:themeFillTint="33"/>
             <w:noWrap/>
             <w:hideMark/>
           </w:tcPr>
@@ -451,7 +476,14 @@
         </w:tc>
         <w:tc>
           <w:tcPr>
-            <w:tcW w:w="1228" w:type="dxa"/>
+            <w:tcW w:w="898" w:type="dxa"/>
+            <w:tcBorders>
+              <w:top w:val="single" w:sz="4" w:space="0" w:color="auto"/>
+              <w:left w:val="single" w:sz="4" w:space="0" w:color="auto"/>
+              <w:bottom w:val="nil"/>
+              <w:right w:val="single" w:sz="4" w:space="0" w:color="auto"/>
+            </w:tcBorders>
+            <w:shd w:val="clear" w:color="auto" w:fill="EDEDED" w:themeFill="accent3" w:themeFillTint="33"/>
             <w:noWrap/>
             <w:hideMark/>
           </w:tcPr>
@@ -473,7 +505,14 @@
         </w:tc>
         <w:tc>
           <w:tcPr>
-            <w:tcW w:w="1381" w:type="dxa"/>
+            <w:tcW w:w="935" w:type="dxa"/>
+            <w:tcBorders>
+              <w:top w:val="single" w:sz="4" w:space="0" w:color="auto"/>
+              <w:left w:val="single" w:sz="4" w:space="0" w:color="auto"/>
+              <w:bottom w:val="nil"/>
+              <w:right w:val="single" w:sz="4" w:space="0" w:color="auto"/>
+            </w:tcBorders>
+            <w:shd w:val="clear" w:color="auto" w:fill="EDEDED" w:themeFill="accent3" w:themeFillTint="33"/>
             <w:noWrap/>
             <w:hideMark/>
           </w:tcPr>
@@ -495,7 +534,14 @@
         </w:tc>
         <w:tc>
           <w:tcPr>
-            <w:tcW w:w="1424" w:type="dxa"/>
+            <w:tcW w:w="1558" w:type="dxa"/>
+            <w:tcBorders>
+              <w:top w:val="single" w:sz="4" w:space="0" w:color="auto"/>
+              <w:left w:val="single" w:sz="4" w:space="0" w:color="auto"/>
+              <w:bottom w:val="nil"/>
+              <w:right w:val="single" w:sz="4" w:space="0" w:color="auto"/>
+            </w:tcBorders>
+            <w:shd w:val="clear" w:color="auto" w:fill="EDEDED" w:themeFill="accent3" w:themeFillTint="33"/>
             <w:noWrap/>
             <w:hideMark/>
           </w:tcPr>
@@ -517,7 +563,14 @@
         </w:tc>
         <w:tc>
           <w:tcPr>
-            <w:tcW w:w="1307" w:type="dxa"/>
+            <w:tcW w:w="1558" w:type="dxa"/>
+            <w:tcBorders>
+              <w:top w:val="single" w:sz="4" w:space="0" w:color="auto"/>
+              <w:left w:val="single" w:sz="4" w:space="0" w:color="auto"/>
+              <w:bottom w:val="nil"/>
+              <w:right w:val="single" w:sz="4" w:space="0" w:color="auto"/>
+            </w:tcBorders>
+            <w:shd w:val="clear" w:color="auto" w:fill="EDEDED" w:themeFill="accent3" w:themeFillTint="33"/>
             <w:noWrap/>
             <w:hideMark/>
           </w:tcPr>
@@ -539,7 +592,14 @@
         </w:tc>
         <w:tc>
           <w:tcPr>
-            <w:tcW w:w="1674" w:type="dxa"/>
+            <w:tcW w:w="2077" w:type="dxa"/>
+            <w:tcBorders>
+              <w:top w:val="single" w:sz="4" w:space="0" w:color="auto"/>
+              <w:left w:val="single" w:sz="4" w:space="0" w:color="auto"/>
+              <w:bottom w:val="nil"/>
+              <w:right w:val="single" w:sz="4" w:space="0" w:color="auto"/>
+            </w:tcBorders>
+            <w:shd w:val="clear" w:color="auto" w:fill="EDEDED" w:themeFill="accent3" w:themeFillTint="33"/>
             <w:noWrap/>
             <w:hideMark/>
           </w:tcPr>
@@ -561,7 +621,14 @@
         </w:tc>
         <w:tc>
           <w:tcPr>
-            <w:tcW w:w="1108" w:type="dxa"/>
+            <w:tcW w:w="1370" w:type="dxa"/>
+            <w:tcBorders>
+              <w:top w:val="single" w:sz="4" w:space="0" w:color="auto"/>
+              <w:left w:val="single" w:sz="4" w:space="0" w:color="auto"/>
+              <w:bottom w:val="nil"/>
+              <w:right w:val="single" w:sz="4" w:space="0" w:color="auto"/>
+            </w:tcBorders>
+            <w:shd w:val="clear" w:color="auto" w:fill="EDEDED" w:themeFill="accent3" w:themeFillTint="33"/>
             <w:noWrap/>
             <w:hideMark/>
           </w:tcPr>
@@ -584,11 +651,18 @@
       </w:tr>
       <w:tr>
         <w:trPr>
-          <w:trHeight w:val="1020"/>
+          <w:trHeight w:val="1064"/>
         </w:trPr>
         <w:tc>
           <w:tcPr>
-            <w:tcW w:w="860" w:type="dxa"/>
+            <w:tcW w:w="720" w:type="dxa"/>
+            <w:tcBorders>
+              <w:top w:val="nil"/>
+              <w:left w:val="single" w:sz="4" w:space="0" w:color="auto"/>
+              <w:bottom w:val="single" w:sz="4" w:space="0" w:color="auto"/>
+              <w:right w:val="single" w:sz="4" w:space="0" w:color="auto"/>
+            </w:tcBorders>
+            <w:shd w:val="clear" w:color="auto" w:fill="EDEDED" w:themeFill="accent3" w:themeFillTint="33"/>
             <w:noWrap/>
             <w:hideMark/>
           </w:tcPr>
@@ -608,7 +682,14 @@
         </w:tc>
         <w:tc>
           <w:tcPr>
-            <w:tcW w:w="1284" w:type="dxa"/>
+            <w:tcW w:w="873" w:type="dxa"/>
+            <w:tcBorders>
+              <w:top w:val="nil"/>
+              <w:left w:val="single" w:sz="4" w:space="0" w:color="auto"/>
+              <w:bottom w:val="single" w:sz="4" w:space="0" w:color="auto"/>
+              <w:right w:val="single" w:sz="4" w:space="0" w:color="auto"/>
+            </w:tcBorders>
+            <w:shd w:val="clear" w:color="auto" w:fill="EDEDED" w:themeFill="accent3" w:themeFillTint="33"/>
             <w:noWrap/>
             <w:hideMark/>
           </w:tcPr>
@@ -628,7 +709,14 @@
         </w:tc>
         <w:tc>
           <w:tcPr>
-            <w:tcW w:w="1228" w:type="dxa"/>
+            <w:tcW w:w="898" w:type="dxa"/>
+            <w:tcBorders>
+              <w:top w:val="nil"/>
+              <w:left w:val="single" w:sz="4" w:space="0" w:color="auto"/>
+              <w:bottom w:val="single" w:sz="4" w:space="0" w:color="auto"/>
+              <w:right w:val="single" w:sz="4" w:space="0" w:color="auto"/>
+            </w:tcBorders>
+            <w:shd w:val="clear" w:color="auto" w:fill="EDEDED" w:themeFill="accent3" w:themeFillTint="33"/>
             <w:noWrap/>
             <w:hideMark/>
           </w:tcPr>
@@ -648,7 +736,14 @@
         </w:tc>
         <w:tc>
           <w:tcPr>
-            <w:tcW w:w="1381" w:type="dxa"/>
+            <w:tcW w:w="935" w:type="dxa"/>
+            <w:tcBorders>
+              <w:top w:val="nil"/>
+              <w:left w:val="single" w:sz="4" w:space="0" w:color="auto"/>
+              <w:bottom w:val="single" w:sz="4" w:space="0" w:color="auto"/>
+              <w:right w:val="single" w:sz="4" w:space="0" w:color="auto"/>
+            </w:tcBorders>
+            <w:shd w:val="clear" w:color="auto" w:fill="EDEDED" w:themeFill="accent3" w:themeFillTint="33"/>
             <w:noWrap/>
             <w:hideMark/>
           </w:tcPr>
@@ -668,7 +763,14 @@
         </w:tc>
         <w:tc>
           <w:tcPr>
-            <w:tcW w:w="1424" w:type="dxa"/>
+            <w:tcW w:w="1558" w:type="dxa"/>
+            <w:tcBorders>
+              <w:top w:val="nil"/>
+              <w:left w:val="single" w:sz="4" w:space="0" w:color="auto"/>
+              <w:bottom w:val="single" w:sz="4" w:space="0" w:color="auto"/>
+              <w:right w:val="single" w:sz="4" w:space="0" w:color="auto"/>
+            </w:tcBorders>
+            <w:shd w:val="clear" w:color="auto" w:fill="EDEDED" w:themeFill="accent3" w:themeFillTint="33"/>
             <w:hideMark/>
           </w:tcPr>
           <w:p>
@@ -694,7 +796,14 @@
         </w:tc>
         <w:tc>
           <w:tcPr>
-            <w:tcW w:w="1307" w:type="dxa"/>
+            <w:tcW w:w="1558" w:type="dxa"/>
+            <w:tcBorders>
+              <w:top w:val="nil"/>
+              <w:left w:val="single" w:sz="4" w:space="0" w:color="auto"/>
+              <w:bottom w:val="single" w:sz="4" w:space="0" w:color="auto"/>
+              <w:right w:val="single" w:sz="4" w:space="0" w:color="auto"/>
+            </w:tcBorders>
+            <w:shd w:val="clear" w:color="auto" w:fill="EDEDED" w:themeFill="accent3" w:themeFillTint="33"/>
             <w:hideMark/>
           </w:tcPr>
           <w:p>
@@ -727,7 +836,14 @@
         </w:tc>
         <w:tc>
           <w:tcPr>
-            <w:tcW w:w="1674" w:type="dxa"/>
+            <w:tcW w:w="2077" w:type="dxa"/>
+            <w:tcBorders>
+              <w:top w:val="nil"/>
+              <w:left w:val="single" w:sz="4" w:space="0" w:color="auto"/>
+              <w:bottom w:val="single" w:sz="4" w:space="0" w:color="auto"/>
+              <w:right w:val="single" w:sz="4" w:space="0" w:color="auto"/>
+            </w:tcBorders>
+            <w:shd w:val="clear" w:color="auto" w:fill="EDEDED" w:themeFill="accent3" w:themeFillTint="33"/>
             <w:hideMark/>
           </w:tcPr>
           <w:p>
@@ -760,7 +876,14 @@
         </w:tc>
         <w:tc>
           <w:tcPr>
-            <w:tcW w:w="1108" w:type="dxa"/>
+            <w:tcW w:w="1370" w:type="dxa"/>
+            <w:tcBorders>
+              <w:top w:val="nil"/>
+              <w:left w:val="single" w:sz="4" w:space="0" w:color="auto"/>
+              <w:bottom w:val="single" w:sz="4" w:space="0" w:color="auto"/>
+              <w:right w:val="single" w:sz="4" w:space="0" w:color="auto"/>
+            </w:tcBorders>
+            <w:shd w:val="clear" w:color="auto" w:fill="EDEDED" w:themeFill="accent3" w:themeFillTint="33"/>
             <w:noWrap/>
             <w:hideMark/>
           </w:tcPr>
@@ -781,11 +904,14 @@
       </w:tr>
       <w:tr>
         <w:trPr>
-          <w:trHeight w:val="1280"/>
+          <w:trHeight w:val="1336"/>
         </w:trPr>
         <w:tc>
           <w:tcPr>
-            <w:tcW w:w="860" w:type="dxa"/>
+            <w:tcW w:w="720" w:type="dxa"/>
+            <w:tcBorders>
+              <w:top w:val="single" w:sz="4" w:space="0" w:color="auto"/>
+            </w:tcBorders>
             <w:noWrap/>
             <w:hideMark/>
           </w:tcPr>
@@ -805,7 +931,10 @@
         </w:tc>
         <w:tc>
           <w:tcPr>
-            <w:tcW w:w="1284" w:type="dxa"/>
+            <w:tcW w:w="873" w:type="dxa"/>
+            <w:tcBorders>
+              <w:top w:val="single" w:sz="4" w:space="0" w:color="auto"/>
+            </w:tcBorders>
             <w:noWrap/>
             <w:hideMark/>
           </w:tcPr>
@@ -825,7 +954,10 @@
         </w:tc>
         <w:tc>
           <w:tcPr>
-            <w:tcW w:w="1228" w:type="dxa"/>
+            <w:tcW w:w="898" w:type="dxa"/>
+            <w:tcBorders>
+              <w:top w:val="single" w:sz="4" w:space="0" w:color="auto"/>
+            </w:tcBorders>
             <w:noWrap/>
             <w:hideMark/>
           </w:tcPr>
@@ -845,7 +977,10 @@
         </w:tc>
         <w:tc>
           <w:tcPr>
-            <w:tcW w:w="1381" w:type="dxa"/>
+            <w:tcW w:w="935" w:type="dxa"/>
+            <w:tcBorders>
+              <w:top w:val="single" w:sz="4" w:space="0" w:color="auto"/>
+            </w:tcBorders>
             <w:noWrap/>
             <w:hideMark/>
           </w:tcPr>
@@ -865,7 +1000,10 @@
         </w:tc>
         <w:tc>
           <w:tcPr>
-            <w:tcW w:w="1424" w:type="dxa"/>
+            <w:tcW w:w="1558" w:type="dxa"/>
+            <w:tcBorders>
+              <w:top w:val="single" w:sz="4" w:space="0" w:color="auto"/>
+            </w:tcBorders>
             <w:hideMark/>
           </w:tcPr>
           <w:p>
@@ -884,7 +1022,10 @@
         </w:tc>
         <w:tc>
           <w:tcPr>
-            <w:tcW w:w="1307" w:type="dxa"/>
+            <w:tcW w:w="1558" w:type="dxa"/>
+            <w:tcBorders>
+              <w:top w:val="single" w:sz="4" w:space="0" w:color="auto"/>
+            </w:tcBorders>
             <w:noWrap/>
             <w:hideMark/>
           </w:tcPr>
@@ -904,51 +1045,81 @@
         </w:tc>
         <w:tc>
           <w:tcPr>
-            <w:tcW w:w="1674" w:type="dxa"/>
-            <w:hideMark/>
-          </w:tcPr>
-          <w:p>
-            <w:pPr>
-              <w:rPr>
-                <w:sz w:val="15"/>
-              </w:rPr>
-            </w:pPr>
-            <w:r>
-              <w:rPr>
-                <w:sz w:val="15"/>
-              </w:rPr>
-              <w:t>Y -  With {id} and {username} as candidate keys, any dependancy that contains it becomes a superkey. As name and stuid are non unique there are no dependencies where a non-key depends on another.</w:t>
-            </w:r>
-          </w:p>
-        </w:tc>
-        <w:tc>
-          <w:tcPr>
-            <w:tcW w:w="1108" w:type="dxa"/>
-            <w:noWrap/>
-            <w:hideMark/>
-          </w:tcPr>
-          <w:p>
-            <w:pPr>
-              <w:rPr>
-                <w:sz w:val="15"/>
-              </w:rPr>
-            </w:pPr>
-            <w:r>
-              <w:rPr>
-                <w:sz w:val="15"/>
-              </w:rPr>
-              <w:t>Y - All depencies contain a candidate key</w:t>
+            <w:tcW w:w="2077" w:type="dxa"/>
+            <w:tcBorders>
+              <w:top w:val="single" w:sz="4" w:space="0" w:color="auto"/>
+            </w:tcBorders>
+            <w:hideMark/>
+          </w:tcPr>
+          <w:p>
+            <w:pPr>
+              <w:rPr>
+                <w:sz w:val="15"/>
+              </w:rPr>
+            </w:pPr>
+            <w:r>
+              <w:rPr>
+                <w:sz w:val="15"/>
+              </w:rPr>
+              <w:t xml:space="preserve">Y -  With {id} and {username} as candidate keys, any </w:t>
+            </w:r>
+            <w:r>
+              <w:rPr>
+                <w:sz w:val="15"/>
+              </w:rPr>
+              <w:t>dependency</w:t>
+            </w:r>
+            <w:r>
+              <w:rPr>
+                <w:sz w:val="15"/>
+              </w:rPr>
+              <w:t xml:space="preserve"> that contains it becomes a superkey. As name and stuid are non unique there are no dependencies where a non-key depends on another.</w:t>
+            </w:r>
+          </w:p>
+        </w:tc>
+        <w:tc>
+          <w:tcPr>
+            <w:tcW w:w="1370" w:type="dxa"/>
+            <w:tcBorders>
+              <w:top w:val="single" w:sz="4" w:space="0" w:color="auto"/>
+            </w:tcBorders>
+            <w:noWrap/>
+            <w:hideMark/>
+          </w:tcPr>
+          <w:p>
+            <w:pPr>
+              <w:rPr>
+                <w:sz w:val="15"/>
+              </w:rPr>
+            </w:pPr>
+            <w:r>
+              <w:rPr>
+                <w:sz w:val="15"/>
+              </w:rPr>
+              <w:t xml:space="preserve">Y - All </w:t>
+            </w:r>
+            <w:r>
+              <w:rPr>
+                <w:sz w:val="15"/>
+              </w:rPr>
+              <w:t>decencies</w:t>
+            </w:r>
+            <w:r>
+              <w:rPr>
+                <w:sz w:val="15"/>
+              </w:rPr>
+              <w:t xml:space="preserve"> contain a candidate key</w:t>
             </w:r>
           </w:p>
         </w:tc>
       </w:tr>
       <w:tr>
         <w:trPr>
-          <w:trHeight w:val="340"/>
+          <w:trHeight w:val="354"/>
         </w:trPr>
         <w:tc>
           <w:tcPr>
-            <w:tcW w:w="860" w:type="dxa"/>
+            <w:tcW w:w="720" w:type="dxa"/>
             <w:noWrap/>
             <w:hideMark/>
           </w:tcPr>
@@ -968,7 +1139,7 @@
         </w:tc>
         <w:tc>
           <w:tcPr>
-            <w:tcW w:w="1284" w:type="dxa"/>
+            <w:tcW w:w="873" w:type="dxa"/>
             <w:noWrap/>
             <w:hideMark/>
           </w:tcPr>
@@ -988,7 +1159,7 @@
         </w:tc>
         <w:tc>
           <w:tcPr>
-            <w:tcW w:w="1228" w:type="dxa"/>
+            <w:tcW w:w="898" w:type="dxa"/>
             <w:noWrap/>
             <w:hideMark/>
           </w:tcPr>
@@ -1008,7 +1179,7 @@
         </w:tc>
         <w:tc>
           <w:tcPr>
-            <w:tcW w:w="1381" w:type="dxa"/>
+            <w:tcW w:w="935" w:type="dxa"/>
             <w:noWrap/>
             <w:hideMark/>
           </w:tcPr>
@@ -1028,7 +1199,7 @@
         </w:tc>
         <w:tc>
           <w:tcPr>
-            <w:tcW w:w="1424" w:type="dxa"/>
+            <w:tcW w:w="1558" w:type="dxa"/>
             <w:hideMark/>
           </w:tcPr>
           <w:p>
@@ -1047,7 +1218,7 @@
         </w:tc>
         <w:tc>
           <w:tcPr>
-            <w:tcW w:w="1307" w:type="dxa"/>
+            <w:tcW w:w="1558" w:type="dxa"/>
             <w:noWrap/>
             <w:hideMark/>
           </w:tcPr>
@@ -1067,7 +1238,7 @@
         </w:tc>
         <w:tc>
           <w:tcPr>
-            <w:tcW w:w="1674" w:type="dxa"/>
+            <w:tcW w:w="2077" w:type="dxa"/>
             <w:hideMark/>
           </w:tcPr>
           <w:p>
@@ -1086,32 +1257,44 @@
         </w:tc>
         <w:tc>
           <w:tcPr>
-            <w:tcW w:w="1108" w:type="dxa"/>
-            <w:noWrap/>
-            <w:hideMark/>
-          </w:tcPr>
-          <w:p>
-            <w:pPr>
-              <w:rPr>
-                <w:sz w:val="15"/>
-              </w:rPr>
-            </w:pPr>
-            <w:r>
-              <w:rPr>
-                <w:sz w:val="15"/>
-              </w:rPr>
-              <w:t>Y - All depencies contain a candidate key</w:t>
+            <w:tcW w:w="1370" w:type="dxa"/>
+            <w:noWrap/>
+            <w:hideMark/>
+          </w:tcPr>
+          <w:p>
+            <w:pPr>
+              <w:rPr>
+                <w:sz w:val="15"/>
+              </w:rPr>
+            </w:pPr>
+            <w:r>
+              <w:rPr>
+                <w:sz w:val="15"/>
+              </w:rPr>
+              <w:t xml:space="preserve">Y - All </w:t>
+            </w:r>
+            <w:r>
+              <w:rPr>
+                <w:sz w:val="15"/>
+              </w:rPr>
+              <w:t>decencies</w:t>
+            </w:r>
+            <w:r>
+              <w:rPr>
+                <w:sz w:val="15"/>
+              </w:rPr>
+              <w:t xml:space="preserve"> contain a candidate key</w:t>
             </w:r>
           </w:p>
         </w:tc>
       </w:tr>
       <w:tr>
         <w:trPr>
-          <w:trHeight w:val="2040"/>
+          <w:trHeight w:val="2130"/>
         </w:trPr>
         <w:tc>
           <w:tcPr>
-            <w:tcW w:w="860" w:type="dxa"/>
+            <w:tcW w:w="720" w:type="dxa"/>
             <w:noWrap/>
             <w:hideMark/>
           </w:tcPr>
@@ -1132,7 +1315,7 @@
         </w:tc>
         <w:tc>
           <w:tcPr>
-            <w:tcW w:w="1284" w:type="dxa"/>
+            <w:tcW w:w="873" w:type="dxa"/>
             <w:noWrap/>
             <w:hideMark/>
           </w:tcPr>
@@ -1152,7 +1335,7 @@
         </w:tc>
         <w:tc>
           <w:tcPr>
-            <w:tcW w:w="1228" w:type="dxa"/>
+            <w:tcW w:w="898" w:type="dxa"/>
             <w:noWrap/>
             <w:hideMark/>
           </w:tcPr>
@@ -1172,7 +1355,7 @@
         </w:tc>
         <w:tc>
           <w:tcPr>
-            <w:tcW w:w="1381" w:type="dxa"/>
+            <w:tcW w:w="935" w:type="dxa"/>
             <w:noWrap/>
             <w:hideMark/>
           </w:tcPr>
@@ -1192,7 +1375,7 @@
         </w:tc>
         <w:tc>
           <w:tcPr>
-            <w:tcW w:w="1424" w:type="dxa"/>
+            <w:tcW w:w="1558" w:type="dxa"/>
             <w:hideMark/>
           </w:tcPr>
           <w:p>
@@ -1211,7 +1394,7 @@
         </w:tc>
         <w:tc>
           <w:tcPr>
-            <w:tcW w:w="1307" w:type="dxa"/>
+            <w:tcW w:w="1558" w:type="dxa"/>
             <w:noWrap/>
             <w:hideMark/>
           </w:tcPr>
@@ -1231,20 +1414,32 @@
         </w:tc>
         <w:tc>
           <w:tcPr>
-            <w:tcW w:w="1674" w:type="dxa"/>
-            <w:hideMark/>
-          </w:tcPr>
-          <w:p>
-            <w:pPr>
-              <w:rPr>
-                <w:sz w:val="15"/>
-              </w:rPr>
-            </w:pPr>
-            <w:r>
-              <w:rPr>
-                <w:sz w:val="15"/>
-              </w:rPr>
-              <w:t>Y - We have assumed that postedAt is not a Candidate key because it is complex and, although unlikely, could be non-unique. With {id} as the only candidate key, any dependancy that contains it becomes a superkey. Therefore</w:t>
+            <w:tcW w:w="2077" w:type="dxa"/>
+            <w:hideMark/>
+          </w:tcPr>
+          <w:p>
+            <w:pPr>
+              <w:rPr>
+                <w:sz w:val="15"/>
+              </w:rPr>
+            </w:pPr>
+            <w:r>
+              <w:rPr>
+                <w:sz w:val="15"/>
+              </w:rPr>
+              <w:t xml:space="preserve">Y - We have assumed that postedAt is not a Candidate key because it is complex and, although unlikely, could be non-unique. With {id} as the only candidate key, any </w:t>
+            </w:r>
+            <w:r>
+              <w:rPr>
+                <w:sz w:val="15"/>
+              </w:rPr>
+              <w:t>dependency</w:t>
+            </w:r>
+            <w:r>
+              <w:rPr>
+                <w:sz w:val="15"/>
+              </w:rPr>
+              <w:t xml:space="preserve"> that contains it becomes a superkey. Therefore</w:t>
             </w:r>
             <w:r>
               <w:rPr>
@@ -1262,32 +1457,44 @@
         </w:tc>
         <w:tc>
           <w:tcPr>
-            <w:tcW w:w="1108" w:type="dxa"/>
-            <w:noWrap/>
-            <w:hideMark/>
-          </w:tcPr>
-          <w:p>
-            <w:pPr>
-              <w:rPr>
-                <w:sz w:val="15"/>
-              </w:rPr>
-            </w:pPr>
-            <w:r>
-              <w:rPr>
-                <w:sz w:val="15"/>
-              </w:rPr>
-              <w:t>Y - All depencies contain a candidate key</w:t>
+            <w:tcW w:w="1370" w:type="dxa"/>
+            <w:noWrap/>
+            <w:hideMark/>
+          </w:tcPr>
+          <w:p>
+            <w:pPr>
+              <w:rPr>
+                <w:sz w:val="15"/>
+              </w:rPr>
+            </w:pPr>
+            <w:r>
+              <w:rPr>
+                <w:sz w:val="15"/>
+              </w:rPr>
+              <w:t xml:space="preserve">Y - All </w:t>
+            </w:r>
+            <w:r>
+              <w:rPr>
+                <w:sz w:val="15"/>
+              </w:rPr>
+              <w:t>decencies</w:t>
+            </w:r>
+            <w:r>
+              <w:rPr>
+                <w:sz w:val="15"/>
+              </w:rPr>
+              <w:t xml:space="preserve"> contain a candidate key</w:t>
             </w:r>
           </w:p>
         </w:tc>
       </w:tr>
       <w:tr>
         <w:trPr>
-          <w:trHeight w:val="340"/>
+          <w:trHeight w:val="354"/>
         </w:trPr>
         <w:tc>
           <w:tcPr>
-            <w:tcW w:w="860" w:type="dxa"/>
+            <w:tcW w:w="720" w:type="dxa"/>
             <w:noWrap/>
             <w:hideMark/>
           </w:tcPr>
@@ -1307,7 +1514,7 @@
         </w:tc>
         <w:tc>
           <w:tcPr>
-            <w:tcW w:w="1284" w:type="dxa"/>
+            <w:tcW w:w="873" w:type="dxa"/>
             <w:noWrap/>
             <w:hideMark/>
           </w:tcPr>
@@ -1327,7 +1534,7 @@
         </w:tc>
         <w:tc>
           <w:tcPr>
-            <w:tcW w:w="1228" w:type="dxa"/>
+            <w:tcW w:w="898" w:type="dxa"/>
             <w:noWrap/>
             <w:hideMark/>
           </w:tcPr>
@@ -1347,7 +1554,7 @@
         </w:tc>
         <w:tc>
           <w:tcPr>
-            <w:tcW w:w="1381" w:type="dxa"/>
+            <w:tcW w:w="935" w:type="dxa"/>
             <w:noWrap/>
             <w:hideMark/>
           </w:tcPr>
@@ -1367,7 +1574,7 @@
         </w:tc>
         <w:tc>
           <w:tcPr>
-            <w:tcW w:w="1424" w:type="dxa"/>
+            <w:tcW w:w="1558" w:type="dxa"/>
             <w:hideMark/>
           </w:tcPr>
           <w:p>
@@ -1386,7 +1593,7 @@
         </w:tc>
         <w:tc>
           <w:tcPr>
-            <w:tcW w:w="1307" w:type="dxa"/>
+            <w:tcW w:w="1558" w:type="dxa"/>
             <w:noWrap/>
             <w:hideMark/>
           </w:tcPr>
@@ -1406,7 +1613,7 @@
         </w:tc>
         <w:tc>
           <w:tcPr>
-            <w:tcW w:w="1674" w:type="dxa"/>
+            <w:tcW w:w="2077" w:type="dxa"/>
             <w:hideMark/>
           </w:tcPr>
           <w:p>
@@ -1425,32 +1632,44 @@
         </w:tc>
         <w:tc>
           <w:tcPr>
-            <w:tcW w:w="1108" w:type="dxa"/>
-            <w:noWrap/>
-            <w:hideMark/>
-          </w:tcPr>
-          <w:p>
-            <w:pPr>
-              <w:rPr>
-                <w:sz w:val="15"/>
-              </w:rPr>
-            </w:pPr>
-            <w:r>
-              <w:rPr>
-                <w:sz w:val="15"/>
-              </w:rPr>
-              <w:t>Y - All depencies contain a candidate key</w:t>
+            <w:tcW w:w="1370" w:type="dxa"/>
+            <w:noWrap/>
+            <w:hideMark/>
+          </w:tcPr>
+          <w:p>
+            <w:pPr>
+              <w:rPr>
+                <w:sz w:val="15"/>
+              </w:rPr>
+            </w:pPr>
+            <w:r>
+              <w:rPr>
+                <w:sz w:val="15"/>
+              </w:rPr>
+              <w:t xml:space="preserve">Y - All </w:t>
+            </w:r>
+            <w:r>
+              <w:rPr>
+                <w:sz w:val="15"/>
+              </w:rPr>
+              <w:t>decencies</w:t>
+            </w:r>
+            <w:r>
+              <w:rPr>
+                <w:sz w:val="15"/>
+              </w:rPr>
+              <w:t xml:space="preserve"> contain a candidate key</w:t>
             </w:r>
           </w:p>
         </w:tc>
       </w:tr>
       <w:tr>
         <w:trPr>
-          <w:trHeight w:val="340"/>
+          <w:trHeight w:val="354"/>
         </w:trPr>
         <w:tc>
           <w:tcPr>
-            <w:tcW w:w="860" w:type="dxa"/>
+            <w:tcW w:w="720" w:type="dxa"/>
             <w:noWrap/>
             <w:hideMark/>
           </w:tcPr>
@@ -1470,7 +1689,7 @@
         </w:tc>
         <w:tc>
           <w:tcPr>
-            <w:tcW w:w="1284" w:type="dxa"/>
+            <w:tcW w:w="873" w:type="dxa"/>
             <w:noWrap/>
             <w:hideMark/>
           </w:tcPr>
@@ -1490,7 +1709,7 @@
         </w:tc>
         <w:tc>
           <w:tcPr>
-            <w:tcW w:w="1228" w:type="dxa"/>
+            <w:tcW w:w="898" w:type="dxa"/>
             <w:noWrap/>
             <w:hideMark/>
           </w:tcPr>
@@ -1510,7 +1729,7 @@
         </w:tc>
         <w:tc>
           <w:tcPr>
-            <w:tcW w:w="1381" w:type="dxa"/>
+            <w:tcW w:w="935" w:type="dxa"/>
             <w:noWrap/>
             <w:hideMark/>
           </w:tcPr>
@@ -1530,7 +1749,7 @@
         </w:tc>
         <w:tc>
           <w:tcPr>
-            <w:tcW w:w="1424" w:type="dxa"/>
+            <w:tcW w:w="1558" w:type="dxa"/>
             <w:hideMark/>
           </w:tcPr>
           <w:p>
@@ -1549,7 +1768,7 @@
         </w:tc>
         <w:tc>
           <w:tcPr>
-            <w:tcW w:w="1307" w:type="dxa"/>
+            <w:tcW w:w="1558" w:type="dxa"/>
             <w:noWrap/>
             <w:hideMark/>
           </w:tcPr>
@@ -1569,7 +1788,7 @@
         </w:tc>
         <w:tc>
           <w:tcPr>
-            <w:tcW w:w="1674" w:type="dxa"/>
+            <w:tcW w:w="2077" w:type="dxa"/>
             <w:hideMark/>
           </w:tcPr>
           <w:p>
@@ -1588,32 +1807,44 @@
         </w:tc>
         <w:tc>
           <w:tcPr>
-            <w:tcW w:w="1108" w:type="dxa"/>
-            <w:noWrap/>
-            <w:hideMark/>
-          </w:tcPr>
-          <w:p>
-            <w:pPr>
-              <w:rPr>
-                <w:sz w:val="15"/>
-              </w:rPr>
-            </w:pPr>
-            <w:r>
-              <w:rPr>
-                <w:sz w:val="15"/>
-              </w:rPr>
-              <w:t>Y - All depencies contain a candidate key</w:t>
+            <w:tcW w:w="1370" w:type="dxa"/>
+            <w:noWrap/>
+            <w:hideMark/>
+          </w:tcPr>
+          <w:p>
+            <w:pPr>
+              <w:rPr>
+                <w:sz w:val="15"/>
+              </w:rPr>
+            </w:pPr>
+            <w:r>
+              <w:rPr>
+                <w:sz w:val="15"/>
+              </w:rPr>
+              <w:t xml:space="preserve">Y - All </w:t>
+            </w:r>
+            <w:r>
+              <w:rPr>
+                <w:sz w:val="15"/>
+              </w:rPr>
+              <w:t>decencies</w:t>
+            </w:r>
+            <w:r>
+              <w:rPr>
+                <w:sz w:val="15"/>
+              </w:rPr>
+              <w:t xml:space="preserve"> contain a candidate key</w:t>
             </w:r>
           </w:p>
         </w:tc>
       </w:tr>
       <w:tr>
         <w:trPr>
-          <w:trHeight w:val="340"/>
+          <w:trHeight w:val="354"/>
         </w:trPr>
         <w:tc>
           <w:tcPr>
-            <w:tcW w:w="860" w:type="dxa"/>
+            <w:tcW w:w="720" w:type="dxa"/>
             <w:noWrap/>
             <w:hideMark/>
           </w:tcPr>
@@ -1633,7 +1864,7 @@
         </w:tc>
         <w:tc>
           <w:tcPr>
-            <w:tcW w:w="1284" w:type="dxa"/>
+            <w:tcW w:w="873" w:type="dxa"/>
             <w:noWrap/>
             <w:hideMark/>
           </w:tcPr>
@@ -1653,7 +1884,7 @@
         </w:tc>
         <w:tc>
           <w:tcPr>
-            <w:tcW w:w="1228" w:type="dxa"/>
+            <w:tcW w:w="898" w:type="dxa"/>
             <w:noWrap/>
             <w:hideMark/>
           </w:tcPr>
@@ -1673,7 +1904,7 @@
         </w:tc>
         <w:tc>
           <w:tcPr>
-            <w:tcW w:w="1381" w:type="dxa"/>
+            <w:tcW w:w="935" w:type="dxa"/>
             <w:noWrap/>
             <w:hideMark/>
           </w:tcPr>
@@ -1693,7 +1924,7 @@
         </w:tc>
         <w:tc>
           <w:tcPr>
-            <w:tcW w:w="1424" w:type="dxa"/>
+            <w:tcW w:w="1558" w:type="dxa"/>
             <w:hideMark/>
           </w:tcPr>
           <w:p>
@@ -1712,7 +1943,7 @@
         </w:tc>
         <w:tc>
           <w:tcPr>
-            <w:tcW w:w="1307" w:type="dxa"/>
+            <w:tcW w:w="1558" w:type="dxa"/>
             <w:noWrap/>
             <w:hideMark/>
           </w:tcPr>
@@ -1732,7 +1963,7 @@
         </w:tc>
         <w:tc>
           <w:tcPr>
-            <w:tcW w:w="1674" w:type="dxa"/>
+            <w:tcW w:w="2077" w:type="dxa"/>
             <w:hideMark/>
           </w:tcPr>
           <w:p>
@@ -1751,21 +1982,33 @@
         </w:tc>
         <w:tc>
           <w:tcPr>
-            <w:tcW w:w="1108" w:type="dxa"/>
-            <w:noWrap/>
-            <w:hideMark/>
-          </w:tcPr>
-          <w:p>
-            <w:pPr>
-              <w:rPr>
-                <w:sz w:val="15"/>
-              </w:rPr>
-            </w:pPr>
-            <w:r>
-              <w:rPr>
-                <w:sz w:val="15"/>
-              </w:rPr>
-              <w:t>Y - All depencies contain a candidate key</w:t>
+            <w:tcW w:w="1370" w:type="dxa"/>
+            <w:noWrap/>
+            <w:hideMark/>
+          </w:tcPr>
+          <w:p>
+            <w:pPr>
+              <w:rPr>
+                <w:sz w:val="15"/>
+              </w:rPr>
+            </w:pPr>
+            <w:r>
+              <w:rPr>
+                <w:sz w:val="15"/>
+              </w:rPr>
+              <w:t xml:space="preserve">Y - All </w:t>
+            </w:r>
+            <w:r>
+              <w:rPr>
+                <w:sz w:val="15"/>
+              </w:rPr>
+              <w:t>decencies</w:t>
+            </w:r>
+            <w:r>
+              <w:rPr>
+                <w:sz w:val="15"/>
+              </w:rPr>
+              <w:t xml:space="preserve"> contain a candidate key</w:t>
             </w:r>
           </w:p>
         </w:tc>

</xml_diff>